<commit_message>
logi dzialaja i merge upgrade dokumentacji
</commit_message>
<xml_diff>
--- a/geoCaching/Dokumentacja.docx
+++ b/geoCaching/Dokumentacja.docx
@@ -823,11 +823,7 @@
       </w:pPr>
       <w:r>
         <w:rPr/>
-        <w:t>Niniejsz</w:t>
-      </w:r>
-      <w:r>
-        <w:rPr/>
-        <w:t>a dokumentacja opisuje aplikację webową, która za zadanie ma umożliwić/ułatwić zabawę w geoCaching. Podręcznik użytkownika przeznaczony jest dla użytkownika końcowego (osoby, która używa aplikacji zgodnie z przeznaczeniem). W dokumentacji przedstawione zostaną zrzuty ekranu z zaznaczonymi przyciskami, linkami itp. wraz z opisem ich funkcji czy odniesień.</w:t>
+        <w:t>Niniejsza dokumentacja opisuje aplikację webową, która za zadanie ma umożliwić/ułatwić zabawę w geoCaching. Podręcznik użytkownika przeznaczony jest dla użytkownika końcowego (osoby, która używa aplikacji zgodnie z przeznaczeniem). W dokumentacji przedstawione zostaną zrzuty ekranu z zaznaczonymi przyciskami, linkami itp. wraz z opisem ich funkcji czy odniesień.</w:t>
       </w:r>
     </w:p>
     <w:p>
@@ -837,11 +833,7 @@
       </w:pPr>
       <w:r>
         <w:rPr/>
-        <w:t>Opis ekran</w:t>
-      </w:r>
-      <w:r>
-        <w:rPr/>
-        <w:t>ów</w:t>
+        <w:t>Opis ekranów</w:t>
       </w:r>
     </w:p>
     <w:p>
@@ -909,11 +901,7 @@
       </w:pPr>
       <w:r>
         <w:rPr/>
-        <w:t xml:space="preserve">W górnej części strony widoczny jest pasek nawigacyjny. Z lewej jego strony widnieje nazwa serwisu, która jednocześnie jest linkiem do strony głównej. Po prawej widzimy link zachęcający do zalogowania się w serwisie. </w:t>
-      </w:r>
-      <w:r>
-        <w:rPr/>
-        <w:t>Główną zawartości strony głównej jest 10 losowych skrzynek.</w:t>
+        <w:t>W górnej części strony widoczny jest pasek nawigacyjny. Z lewej jego strony widnieje nazwa serwisu, która jednocześnie jest linkiem do strony głównej. Po prawej widzimy link zachęcający do zalogowania się w serwisie. Główną zawartości strony głównej jest 10 losowych skrzynek.</w:t>
       </w:r>
     </w:p>
     <w:p>
@@ -947,11 +935,7 @@
       </w:pPr>
       <w:r>
         <w:rPr/>
-        <w:t xml:space="preserve">Prosty formularz wymagający do podania nazwy użytkownika oraz hasła </w:t>
-      </w:r>
-      <w:r>
-        <w:rPr/>
-        <w:t>w celu zalogowania istniejącego użytkownika.</w:t>
+        <w:t>Prosty formularz wymagający do podania nazwy użytkownika oraz hasła w celu zalogowania istniejącego użytkownika.</w:t>
       </w:r>
     </w:p>
     <w:p>
@@ -1033,31 +1017,7 @@
       </w:pPr>
       <w:r>
         <w:rPr/>
-        <w:t xml:space="preserve">1. Przycisk służący do </w:t>
-      </w:r>
-      <w:r>
-        <w:rPr/>
-        <w:t>zarejestrowania</w:t>
-      </w:r>
-      <w:r>
-        <w:rPr/>
-        <w:t xml:space="preserve"> się </w:t>
-      </w:r>
-      <w:r>
-        <w:rPr/>
-        <w:t>w</w:t>
-      </w:r>
-      <w:r>
-        <w:rPr/>
-        <w:t xml:space="preserve"> serwis</w:t>
-      </w:r>
-      <w:r>
-        <w:rPr/>
-        <w:t>ie</w:t>
-      </w:r>
-      <w:r>
-        <w:rPr/>
-        <w:t>,</w:t>
+        <w:t>1. Przycisk służący do zarejestrowania się w serwisie,</w:t>
       </w:r>
     </w:p>
     <w:p>
@@ -1124,26 +1084,481 @@
       <w:pPr>
         <w:pStyle w:val="NoSpacing"/>
         <w:rPr>
-          <w:u w:val="none"/>
-        </w:rPr>
-      </w:pPr>
-      <w:r>
-        <w:rPr>
-          <w:u w:val="none"/>
-        </w:rPr>
-        <w:t xml:space="preserve">W górnej części strony widoczny jest pasek nawigacyjny. Z lewej jego strony widnieje nazwa serwisu, która jednocześnie jest linkiem do strony głównej. </w:t>
-      </w:r>
-      <w:r>
-        <w:rPr>
-          <w:u w:val="none"/>
-        </w:rPr>
-        <w:t xml:space="preserve">Kolejny link 1 przenosi do formularza dodawania skrzynek. Link 2 wyświetli wszystkie skrzynki na stronie głównej. </w:t>
-      </w:r>
-      <w:r>
-        <w:rPr>
-          <w:u w:val="none"/>
-        </w:rPr>
-        <w:t>Z prawej strony Widzimy kto aktualnie jest zalogowany. Nazwa użytkownika jest jednocześnie przyciskiem dropdown.</w:t>
+          <w:color w:val="000000"/>
+          <w:u w:val="none"/>
+          <w:shd w:fill="FFFFFF" w:val="clear"/>
+        </w:rPr>
+      </w:pPr>
+      <w:r>
+        <w:rPr>
+          <w:u w:val="none"/>
+        </w:rPr>
+        <w:t xml:space="preserve">W górnej części strony widoczny jest pasek nawigacyjny. Z lewej jego strony widnieje nazwa serwisu, która jednocześnie jest linkiem do strony głównej. Kolejny link 1 przenosi do formularza dodawania skrzynek. Link 2 wyświetli wszystkie skrzynki na stronie głównej. Z prawej strony Widzimy kto aktualnie jest zalogowany. Nazwa użytkownika jest jednocześnie przyciskiem dropdown. </w:t>
+      </w:r>
+      <w:r>
+        <w:rPr>
+          <w:u w:val="none"/>
+        </w:rPr>
+        <w:t xml:space="preserve">W części głównej strony widoczne jest </w:t>
+      </w:r>
+      <w:r>
+        <w:rPr>
+          <w:u w:val="none"/>
+        </w:rPr>
+        <w:t>co najwyżej 5</w:t>
+      </w:r>
+      <w:r>
+        <w:rPr>
+          <w:color w:val="000000"/>
+          <w:u w:val="none"/>
+          <w:shd w:fill="FFFFFF" w:val="clear"/>
+        </w:rPr>
+        <w:t xml:space="preserve"> skrzynek </w:t>
+      </w:r>
+      <w:r>
+        <w:rPr>
+          <w:color w:val="000000"/>
+          <w:u w:val="none"/>
+          <w:shd w:fill="FFFFFF" w:val="clear"/>
+        </w:rPr>
+        <w:t>znajdujących się w promieniu 50 kilometrów</w:t>
+      </w:r>
+      <w:r>
+        <w:rPr>
+          <w:color w:val="000000"/>
+          <w:u w:val="none"/>
+          <w:shd w:fill="FFFFFF" w:val="clear"/>
+        </w:rPr>
+        <w:t xml:space="preserve">. </w:t>
+      </w:r>
+    </w:p>
+    <w:p>
+      <w:pPr>
+        <w:pStyle w:val="Nagwek2"/>
+        <w:rPr>
+          <w:color w:val="000000"/>
+          <w:u w:val="none"/>
+          <w:shd w:fill="FFFFFF" w:val="clear"/>
+        </w:rPr>
+      </w:pPr>
+      <w:r>
+        <w:rPr>
+          <w:color w:val="000000"/>
+          <w:u w:val="none"/>
+          <w:shd w:fill="FFFFFF" w:val="clear"/>
+        </w:rPr>
+        <w:t>P</w:t>
+      </w:r>
+      <w:r>
+        <w:rPr>
+          <w:color w:val="000000"/>
+          <w:u w:val="none"/>
+          <w:shd w:fill="FFFFFF" w:val="clear"/>
+        </w:rPr>
+        <w:t>anel skr</w:t>
+      </w:r>
+      <w:r>
+        <w:rPr>
+          <w:color w:val="000000"/>
+          <w:u w:val="none"/>
+          <w:shd w:fill="FFFFFF" w:val="clear"/>
+        </w:rPr>
+        <w:t>z</w:t>
+      </w:r>
+      <w:r>
+        <w:rPr>
+          <w:color w:val="000000"/>
+          <w:u w:val="none"/>
+          <w:shd w:fill="FFFFFF" w:val="clear"/>
+        </w:rPr>
+        <w:t>ynki</w:t>
+      </w:r>
+    </w:p>
+    <w:p>
+      <w:pPr>
+        <w:pStyle w:val="NoSpacing"/>
+        <w:rPr/>
+      </w:pPr>
+      <w:r>
+        <w:rPr/>
+        <w:t>[[zrzut itemu cache]]</w:t>
+      </w:r>
+    </w:p>
+    <w:p>
+      <w:pPr>
+        <w:pStyle w:val="NoSpacing"/>
+        <w:rPr>
+          <w:color w:val="000000"/>
+          <w:u w:val="none"/>
+          <w:shd w:fill="FFFFFF" w:val="clear"/>
+        </w:rPr>
+      </w:pPr>
+      <w:r>
+        <w:rPr>
+          <w:color w:val="000000"/>
+          <w:u w:val="none"/>
+          <w:shd w:fill="FFFFFF" w:val="clear"/>
+        </w:rPr>
+        <w:t>Na panel pojedynczej skrzynki składa się nagłówek panelu oraz jego ciało. W panelu z lewej strony znajduje się nazwa skrzynki, po prawej znajduje się przycisk Więcej, dzięki któremu przeniesiemy się na stronę ze szczegółami danej skrzynki. Ciało panelu zawiera opis skrzynki oraz przycisk Pokaż na mapie  z prawej strony panelu.</w:t>
+      </w:r>
+    </w:p>
+    <w:p>
+      <w:pPr>
+        <w:pStyle w:val="Nagwek2"/>
+        <w:rPr>
+          <w:color w:val="000000"/>
+          <w:u w:val="none"/>
+          <w:shd w:fill="FFFFFF" w:val="clear"/>
+        </w:rPr>
+      </w:pPr>
+      <w:r>
+        <w:rPr>
+          <w:color w:val="000000"/>
+          <w:u w:val="none"/>
+          <w:shd w:fill="FFFFFF" w:val="clear"/>
+        </w:rPr>
+        <w:t>Szczegóły skrzynki</w:t>
+      </w:r>
+    </w:p>
+    <w:p>
+      <w:pPr>
+        <w:pStyle w:val="NoSpacing"/>
+        <w:rPr>
+          <w:color w:val="000000"/>
+          <w:u w:val="none"/>
+          <w:shd w:fill="FFFFFF" w:val="clear"/>
+        </w:rPr>
+      </w:pPr>
+      <w:r>
+        <w:rPr>
+          <w:color w:val="000000"/>
+          <w:u w:val="none"/>
+          <w:shd w:fill="FFFFFF" w:val="clear"/>
+        </w:rPr>
+        <w:t>[[zrzut skrzynki]]</w:t>
+      </w:r>
+    </w:p>
+    <w:p>
+      <w:pPr>
+        <w:pStyle w:val="NoSpacing"/>
+        <w:rPr>
+          <w:color w:val="000000"/>
+          <w:u w:val="none"/>
+          <w:shd w:fill="FFFFFF" w:val="clear"/>
+        </w:rPr>
+      </w:pPr>
+      <w:r>
+        <w:rPr>
+          <w:color w:val="000000"/>
+          <w:u w:val="none"/>
+          <w:shd w:fill="FFFFFF" w:val="clear"/>
+        </w:rPr>
+        <w:t xml:space="preserve">W nagłówku panelu informacji o skrzynce znajduje się informacja o właścicielu skrzynki. W ciele znajdziemy kolejno informacje:  nazwa – jest to nazwa skrzynki, współrzędne geograficzne – podane </w:t>
+      </w:r>
+      <w:r>
+        <w:rPr>
+          <w:color w:val="000000"/>
+          <w:u w:val="none"/>
+          <w:shd w:fill="FFFFFF" w:val="clear"/>
+        </w:rPr>
+        <w:t>współrzędne geograficzne, opis – pełny opis skrzynki. W prawym dolnym rogu znajduje się przycisk Szukaj skrzynki, który przenie nas do mapy z oznaczonymi: naszą pozycja oraz pozycją skrzynki.</w:t>
+      </w:r>
+    </w:p>
+    <w:p>
+      <w:pPr>
+        <w:pStyle w:val="NoSpacing"/>
+        <w:rPr>
+          <w:color w:val="000000"/>
+          <w:u w:val="none"/>
+          <w:shd w:fill="FFFFFF" w:val="clear"/>
+        </w:rPr>
+      </w:pPr>
+      <w:r>
+        <w:rPr>
+          <w:color w:val="000000"/>
+          <w:u w:val="none"/>
+          <w:shd w:fill="FFFFFF" w:val="clear"/>
+        </w:rPr>
+        <w:t>Pod panelem znajduje się lista komentarzy. Komentarz składa się z autora i daty dodania w nagłówku, oraz treści. Pod listą logów znajduje się formularz dodawania kolejnych logów.</w:t>
+      </w:r>
+    </w:p>
+    <w:p>
+      <w:pPr>
+        <w:pStyle w:val="Nagwek2"/>
+        <w:rPr>
+          <w:color w:val="000000"/>
+          <w:u w:val="none"/>
+          <w:shd w:fill="FFFFFF" w:val="clear"/>
+        </w:rPr>
+      </w:pPr>
+      <w:r>
+        <w:rPr>
+          <w:color w:val="000000"/>
+          <w:u w:val="none"/>
+          <w:shd w:fill="FFFFFF" w:val="clear"/>
+        </w:rPr>
+        <w:t>Menu dropdown</w:t>
+      </w:r>
+    </w:p>
+    <w:p>
+      <w:pPr>
+        <w:pStyle w:val="NoSpacing"/>
+        <w:rPr>
+          <w:color w:val="000000"/>
+          <w:u w:val="none"/>
+          <w:shd w:fill="FFFFFF" w:val="clear"/>
+        </w:rPr>
+      </w:pPr>
+      <w:r>
+        <w:rPr>
+          <w:color w:val="000000"/>
+          <w:u w:val="none"/>
+          <w:shd w:fill="FFFFFF" w:val="clear"/>
+        </w:rPr>
+        <w:t>[[zrzut dropdownu]]</w:t>
+      </w:r>
+    </w:p>
+    <w:p>
+      <w:pPr>
+        <w:pStyle w:val="NoSpacing"/>
+        <w:rPr>
+          <w:color w:val="000000"/>
+          <w:u w:val="none"/>
+          <w:shd w:fill="FFFFFF" w:val="clear"/>
+        </w:rPr>
+      </w:pPr>
+      <w:r>
+        <w:rPr>
+          <w:color w:val="000000"/>
+          <w:u w:val="none"/>
+          <w:shd w:fill="FFFFFF" w:val="clear"/>
+        </w:rPr>
+        <w:t>W menu dropdown występują kolejno linki: Edytuj profil – przenosi nas do strony edycji dancyh dotyczących naszego profilu, Moje skrzynki – wyświetli listę skrzynek dodanych przez nas do systemu, Wyloguj – wylogowuje aktualnego użytkownika.</w:t>
+      </w:r>
+    </w:p>
+    <w:p>
+      <w:pPr>
+        <w:pStyle w:val="Nagwek2"/>
+        <w:rPr>
+          <w:color w:val="000000"/>
+          <w:u w:val="none"/>
+          <w:shd w:fill="FFFFFF" w:val="clear"/>
+        </w:rPr>
+      </w:pPr>
+      <w:r>
+        <w:rPr>
+          <w:color w:val="000000"/>
+          <w:u w:val="none"/>
+          <w:shd w:fill="FFFFFF" w:val="clear"/>
+        </w:rPr>
+        <w:t>Lokalizacja skrzynki</w:t>
+      </w:r>
+    </w:p>
+    <w:p>
+      <w:pPr>
+        <w:pStyle w:val="NoSpacing"/>
+        <w:rPr>
+          <w:color w:val="000000"/>
+          <w:u w:val="none"/>
+          <w:shd w:fill="FFFFFF" w:val="clear"/>
+        </w:rPr>
+      </w:pPr>
+      <w:r>
+        <w:rPr>
+          <w:color w:val="000000"/>
+          <w:u w:val="none"/>
+          <w:shd w:fill="FFFFFF" w:val="clear"/>
+        </w:rPr>
+        <w:t>[[zrzut z mapy]]</w:t>
+      </w:r>
+    </w:p>
+    <w:p>
+      <w:pPr>
+        <w:pStyle w:val="NoSpacing"/>
+        <w:rPr>
+          <w:color w:val="000000"/>
+          <w:u w:val="none"/>
+          <w:shd w:fill="FFFFFF" w:val="clear"/>
+        </w:rPr>
+      </w:pPr>
+      <w:r>
+        <w:rPr>
+          <w:color w:val="000000"/>
+          <w:u w:val="none"/>
+          <w:shd w:fill="FFFFFF" w:val="clear"/>
+        </w:rPr>
+        <w:t>Na tej mapie przedstawiona jest lokalizacja wybranej skrzynki. Przedstawiona jest znacznikiem w kolorze czerwonym.</w:t>
+      </w:r>
+    </w:p>
+    <w:p>
+      <w:pPr>
+        <w:pStyle w:val="Nagwek2"/>
+        <w:rPr>
+          <w:color w:val="000000"/>
+          <w:u w:val="none"/>
+          <w:shd w:fill="FFFFFF" w:val="clear"/>
+        </w:rPr>
+      </w:pPr>
+      <w:r>
+        <w:rPr>
+          <w:color w:val="000000"/>
+          <w:u w:val="none"/>
+          <w:shd w:fill="FFFFFF" w:val="clear"/>
+        </w:rPr>
+        <w:t>Szukanie skrzynki</w:t>
+      </w:r>
+    </w:p>
+    <w:p>
+      <w:pPr>
+        <w:pStyle w:val="NoSpacing"/>
+        <w:rPr>
+          <w:color w:val="000000"/>
+          <w:u w:val="none"/>
+          <w:shd w:fill="FFFFFF" w:val="clear"/>
+        </w:rPr>
+      </w:pPr>
+      <w:r>
+        <w:rPr>
+          <w:color w:val="000000"/>
+          <w:u w:val="none"/>
+          <w:shd w:fill="FFFFFF" w:val="clear"/>
+        </w:rPr>
+        <w:t>[[zrzut szukania]]</w:t>
+      </w:r>
+    </w:p>
+    <w:p>
+      <w:pPr>
+        <w:pStyle w:val="NoSpacing"/>
+        <w:rPr>
+          <w:color w:val="000000"/>
+          <w:u w:val="none"/>
+          <w:shd w:fill="FFFFFF" w:val="clear"/>
+        </w:rPr>
+      </w:pPr>
+      <w:r>
+        <w:rPr>
+          <w:color w:val="000000"/>
+          <w:u w:val="none"/>
+          <w:shd w:fill="FFFFFF" w:val="clear"/>
+        </w:rPr>
+        <w:t>Na tej mapie przedstawione są dwa znaczniki jeden z nich przedstawia skrzynkę której szukamy, drugi odpowiada zaś za naszą pozycję. Za pomocą tego ekranu możemy szukać skrzynek.</w:t>
+      </w:r>
+    </w:p>
+    <w:p>
+      <w:pPr>
+        <w:pStyle w:val="Nagwek2"/>
+        <w:rPr>
+          <w:color w:val="000000"/>
+          <w:u w:val="none"/>
+          <w:shd w:fill="FFFFFF" w:val="clear"/>
+        </w:rPr>
+      </w:pPr>
+      <w:r>
+        <w:rPr>
+          <w:color w:val="000000"/>
+          <w:u w:val="none"/>
+          <w:shd w:fill="FFFFFF" w:val="clear"/>
+        </w:rPr>
+        <w:t>Edytuj profil</w:t>
+      </w:r>
+    </w:p>
+    <w:p>
+      <w:pPr>
+        <w:pStyle w:val="NoSpacing"/>
+        <w:rPr>
+          <w:color w:val="000000"/>
+          <w:u w:val="none"/>
+          <w:shd w:fill="FFFFFF" w:val="clear"/>
+        </w:rPr>
+      </w:pPr>
+      <w:r>
+        <w:rPr>
+          <w:color w:val="000000"/>
+          <w:u w:val="none"/>
+          <w:shd w:fill="FFFFFF" w:val="clear"/>
+        </w:rPr>
+        <w:t>[[zrzut edycji]]</w:t>
+      </w:r>
+    </w:p>
+    <w:p>
+      <w:pPr>
+        <w:pStyle w:val="NoSpacing"/>
+        <w:rPr>
+          <w:color w:val="000000"/>
+          <w:u w:val="none"/>
+          <w:shd w:fill="FFFFFF" w:val="clear"/>
+        </w:rPr>
+      </w:pPr>
+      <w:r>
+        <w:rPr>
+          <w:color w:val="000000"/>
+          <w:u w:val="none"/>
+          <w:shd w:fill="FFFFFF" w:val="clear"/>
+        </w:rPr>
+        <w:t>Na tym ekranie znajduje się prosty formularz umożliwiający użytkownikowi edycję swojego profilu. Możemy zmieniać kolejno: imię, nazwisko, wiek. Zmiany zapisujemy przyciskiem Zapisz.</w:t>
+      </w:r>
+    </w:p>
+    <w:p>
+      <w:pPr>
+        <w:pStyle w:val="Nagwek2"/>
+        <w:rPr>
+          <w:color w:val="000000"/>
+          <w:u w:val="none"/>
+          <w:shd w:fill="FFFFFF" w:val="clear"/>
+        </w:rPr>
+      </w:pPr>
+      <w:r>
+        <w:rPr>
+          <w:color w:val="000000"/>
+          <w:u w:val="none"/>
+          <w:shd w:fill="FFFFFF" w:val="clear"/>
+        </w:rPr>
+        <w:t>Moje skrzynki</w:t>
+      </w:r>
+    </w:p>
+    <w:p>
+      <w:pPr>
+        <w:pStyle w:val="NoSpacing"/>
+        <w:rPr>
+          <w:color w:val="000000"/>
+          <w:u w:val="none"/>
+          <w:shd w:fill="FFFFFF" w:val="clear"/>
+        </w:rPr>
+      </w:pPr>
+      <w:r>
+        <w:rPr>
+          <w:color w:val="000000"/>
+          <w:u w:val="none"/>
+          <w:shd w:fill="FFFFFF" w:val="clear"/>
+        </w:rPr>
+        <w:t>[[zrzut moich skrzynek]]</w:t>
+      </w:r>
+    </w:p>
+    <w:p>
+      <w:pPr>
+        <w:pStyle w:val="NoSpacing"/>
+        <w:rPr>
+          <w:color w:val="000000"/>
+          <w:u w:val="none"/>
+          <w:shd w:fill="FFFFFF" w:val="clear"/>
+        </w:rPr>
+      </w:pPr>
+      <w:r>
+        <w:rPr>
+          <w:color w:val="000000"/>
+          <w:u w:val="none"/>
+          <w:shd w:fill="FFFFFF" w:val="clear"/>
+        </w:rPr>
+        <w:t>Ta lista przedstawia skrzynki dodane przez zalogowanego użytkownika.</w:t>
+      </w:r>
+    </w:p>
+    <w:p>
+      <w:pPr>
+        <w:pStyle w:val="NoSpacing"/>
+        <w:rPr/>
+      </w:pPr>
+      <w:r>
+        <w:rPr/>
       </w:r>
     </w:p>
     <w:sectPr>
@@ -1153,6 +1568,7 @@
       <w:pgNumType w:fmt="decimal"/>
       <w:formProt w:val="false"/>
       <w:textDirection w:val="lrTb"/>
+      <w:docGrid w:type="default" w:linePitch="240" w:charSpace="4294961151"/>
     </w:sectPr>
   </w:body>
 </w:document>
@@ -1168,6 +1584,505 @@
       <w:lvlText w:val=""/>
       <w:lvlJc w:val="left"/>
       <w:pPr>
+        <w:ind w:left="432" w:hanging="432"/>
+      </w:pPr>
+    </w:lvl>
+    <w:lvl w:ilvl="1">
+      <w:start w:val="1"/>
+      <w:numFmt w:val="none"/>
+      <w:suff w:val="nothing"/>
+      <w:lvlText w:val=""/>
+      <w:lvlJc w:val="left"/>
+      <w:pPr>
+        <w:ind w:left="576" w:hanging="576"/>
+      </w:pPr>
+    </w:lvl>
+    <w:lvl w:ilvl="2">
+      <w:start w:val="1"/>
+      <w:numFmt w:val="none"/>
+      <w:suff w:val="nothing"/>
+      <w:lvlText w:val=""/>
+      <w:lvlJc w:val="left"/>
+      <w:pPr>
+        <w:ind w:left="720" w:hanging="720"/>
+      </w:pPr>
+    </w:lvl>
+    <w:lvl w:ilvl="3">
+      <w:start w:val="1"/>
+      <w:numFmt w:val="none"/>
+      <w:suff w:val="nothing"/>
+      <w:lvlText w:val=""/>
+      <w:lvlJc w:val="left"/>
+      <w:pPr>
+        <w:ind w:left="864" w:hanging="864"/>
+      </w:pPr>
+    </w:lvl>
+    <w:lvl w:ilvl="4">
+      <w:start w:val="1"/>
+      <w:numFmt w:val="none"/>
+      <w:suff w:val="nothing"/>
+      <w:lvlText w:val=""/>
+      <w:lvlJc w:val="left"/>
+      <w:pPr>
+        <w:ind w:left="1008" w:hanging="1008"/>
+      </w:pPr>
+    </w:lvl>
+    <w:lvl w:ilvl="5">
+      <w:start w:val="1"/>
+      <w:numFmt w:val="none"/>
+      <w:suff w:val="nothing"/>
+      <w:lvlText w:val=""/>
+      <w:lvlJc w:val="left"/>
+      <w:pPr>
+        <w:ind w:left="1152" w:hanging="1152"/>
+      </w:pPr>
+    </w:lvl>
+    <w:lvl w:ilvl="6">
+      <w:start w:val="1"/>
+      <w:numFmt w:val="none"/>
+      <w:suff w:val="nothing"/>
+      <w:lvlText w:val=""/>
+      <w:lvlJc w:val="left"/>
+      <w:pPr>
+        <w:ind w:left="1296" w:hanging="1296"/>
+      </w:pPr>
+    </w:lvl>
+    <w:lvl w:ilvl="7">
+      <w:start w:val="1"/>
+      <w:numFmt w:val="none"/>
+      <w:suff w:val="nothing"/>
+      <w:lvlText w:val=""/>
+      <w:lvlJc w:val="left"/>
+      <w:pPr>
+        <w:ind w:left="1440" w:hanging="1440"/>
+      </w:pPr>
+    </w:lvl>
+    <w:lvl w:ilvl="8">
+      <w:start w:val="1"/>
+      <w:numFmt w:val="none"/>
+      <w:suff w:val="nothing"/>
+      <w:lvlText w:val=""/>
+      <w:lvlJc w:val="left"/>
+      <w:pPr>
+        <w:ind w:left="1584" w:hanging="1584"/>
+      </w:pPr>
+    </w:lvl>
+  </w:abstractNum>
+  <w:abstractNum w:abstractNumId="2">
+    <w:lvl w:ilvl="0">
+      <w:start w:val="1"/>
+      <w:numFmt w:val="bullet"/>
+      <w:lvlText w:val=""/>
+      <w:lvlJc w:val="left"/>
+      <w:pPr>
+        <w:ind w:left="720" w:hanging="360"/>
+      </w:pPr>
+      <w:rPr>
+        <w:rFonts w:ascii="Symbol" w:hAnsi="Symbol" w:cs="Symbol" w:hint="default"/>
+      </w:rPr>
+    </w:lvl>
+    <w:lvl w:ilvl="1">
+      <w:start w:val="1"/>
+      <w:numFmt w:val="lowerLetter"/>
+      <w:lvlText w:val="%2."/>
+      <w:lvlJc w:val="left"/>
+      <w:pPr>
+        <w:ind w:left="1440" w:hanging="360"/>
+      </w:pPr>
+    </w:lvl>
+    <w:lvl w:ilvl="2">
+      <w:start w:val="1"/>
+      <w:numFmt w:val="lowerRoman"/>
+      <w:lvlText w:val="%3."/>
+      <w:lvlJc w:val="right"/>
+      <w:pPr>
+        <w:ind w:left="2160" w:hanging="180"/>
+      </w:pPr>
+    </w:lvl>
+    <w:lvl w:ilvl="3">
+      <w:start w:val="1"/>
+      <w:numFmt w:val="decimal"/>
+      <w:lvlText w:val="%4."/>
+      <w:lvlJc w:val="left"/>
+      <w:pPr>
+        <w:ind w:left="2880" w:hanging="360"/>
+      </w:pPr>
+    </w:lvl>
+    <w:lvl w:ilvl="4">
+      <w:start w:val="1"/>
+      <w:numFmt w:val="lowerLetter"/>
+      <w:lvlText w:val="%5."/>
+      <w:lvlJc w:val="left"/>
+      <w:pPr>
+        <w:ind w:left="3600" w:hanging="360"/>
+      </w:pPr>
+    </w:lvl>
+    <w:lvl w:ilvl="5">
+      <w:start w:val="1"/>
+      <w:numFmt w:val="lowerRoman"/>
+      <w:lvlText w:val="%6."/>
+      <w:lvlJc w:val="right"/>
+      <w:pPr>
+        <w:ind w:left="4320" w:hanging="180"/>
+      </w:pPr>
+    </w:lvl>
+    <w:lvl w:ilvl="6">
+      <w:start w:val="1"/>
+      <w:numFmt w:val="decimal"/>
+      <w:lvlText w:val="%7."/>
+      <w:lvlJc w:val="left"/>
+      <w:pPr>
+        <w:ind w:left="5040" w:hanging="360"/>
+      </w:pPr>
+    </w:lvl>
+    <w:lvl w:ilvl="7">
+      <w:start w:val="1"/>
+      <w:numFmt w:val="lowerLetter"/>
+      <w:lvlText w:val="%8."/>
+      <w:lvlJc w:val="left"/>
+      <w:pPr>
+        <w:ind w:left="5760" w:hanging="360"/>
+      </w:pPr>
+    </w:lvl>
+    <w:lvl w:ilvl="8">
+      <w:start w:val="1"/>
+      <w:numFmt w:val="lowerRoman"/>
+      <w:lvlText w:val="%9."/>
+      <w:lvlJc w:val="right"/>
+      <w:pPr>
+        <w:ind w:left="6480" w:hanging="180"/>
+      </w:pPr>
+    </w:lvl>
+  </w:abstractNum>
+  <w:abstractNum w:abstractNumId="3">
+    <w:lvl w:ilvl="0">
+      <w:start w:val="1"/>
+      <w:numFmt w:val="bullet"/>
+      <w:lvlText w:val=""/>
+      <w:lvlJc w:val="left"/>
+      <w:pPr>
+        <w:ind w:left="720" w:hanging="360"/>
+      </w:pPr>
+      <w:rPr>
+        <w:rFonts w:ascii="Symbol" w:hAnsi="Symbol" w:cs="Symbol" w:hint="default"/>
+      </w:rPr>
+    </w:lvl>
+    <w:lvl w:ilvl="1">
+      <w:start w:val="1"/>
+      <w:numFmt w:val="bullet"/>
+      <w:lvlText w:val="o"/>
+      <w:lvlJc w:val="left"/>
+      <w:pPr>
+        <w:ind w:left="1440" w:hanging="360"/>
+      </w:pPr>
+      <w:rPr>
+        <w:rFonts w:ascii="Courier New" w:hAnsi="Courier New" w:cs="Courier New" w:hint="default"/>
+      </w:rPr>
+    </w:lvl>
+    <w:lvl w:ilvl="2">
+      <w:start w:val="1"/>
+      <w:numFmt w:val="bullet"/>
+      <w:lvlText w:val=""/>
+      <w:lvlJc w:val="left"/>
+      <w:pPr>
+        <w:ind w:left="2160" w:hanging="360"/>
+      </w:pPr>
+      <w:rPr>
+        <w:rFonts w:ascii="Wingdings" w:hAnsi="Wingdings" w:cs="Wingdings" w:hint="default"/>
+      </w:rPr>
+    </w:lvl>
+    <w:lvl w:ilvl="3">
+      <w:start w:val="1"/>
+      <w:numFmt w:val="decimal"/>
+      <w:lvlText w:val="%4."/>
+      <w:lvlJc w:val="left"/>
+      <w:pPr>
+        <w:ind w:left="2880" w:hanging="360"/>
+      </w:pPr>
+    </w:lvl>
+    <w:lvl w:ilvl="4">
+      <w:start w:val="1"/>
+      <w:numFmt w:val="bullet"/>
+      <w:lvlText w:val="o"/>
+      <w:lvlJc w:val="left"/>
+      <w:pPr>
+        <w:ind w:left="3600" w:hanging="360"/>
+      </w:pPr>
+      <w:rPr>
+        <w:rFonts w:ascii="Courier New" w:hAnsi="Courier New" w:cs="Courier New" w:hint="default"/>
+      </w:rPr>
+    </w:lvl>
+    <w:lvl w:ilvl="5">
+      <w:start w:val="1"/>
+      <w:numFmt w:val="bullet"/>
+      <w:lvlText w:val=""/>
+      <w:lvlJc w:val="left"/>
+      <w:pPr>
+        <w:ind w:left="4320" w:hanging="360"/>
+      </w:pPr>
+      <w:rPr>
+        <w:rFonts w:ascii="Wingdings" w:hAnsi="Wingdings" w:cs="Wingdings" w:hint="default"/>
+      </w:rPr>
+    </w:lvl>
+    <w:lvl w:ilvl="6">
+      <w:start w:val="1"/>
+      <w:numFmt w:val="bullet"/>
+      <w:lvlText w:val=""/>
+      <w:lvlJc w:val="left"/>
+      <w:pPr>
+        <w:ind w:left="5040" w:hanging="360"/>
+      </w:pPr>
+      <w:rPr>
+        <w:rFonts w:ascii="Symbol" w:hAnsi="Symbol" w:cs="Symbol" w:hint="default"/>
+      </w:rPr>
+    </w:lvl>
+    <w:lvl w:ilvl="7">
+      <w:start w:val="1"/>
+      <w:numFmt w:val="bullet"/>
+      <w:lvlText w:val="o"/>
+      <w:lvlJc w:val="left"/>
+      <w:pPr>
+        <w:ind w:left="5760" w:hanging="360"/>
+      </w:pPr>
+      <w:rPr>
+        <w:rFonts w:ascii="Courier New" w:hAnsi="Courier New" w:cs="Courier New" w:hint="default"/>
+      </w:rPr>
+    </w:lvl>
+    <w:lvl w:ilvl="8">
+      <w:start w:val="1"/>
+      <w:numFmt w:val="bullet"/>
+      <w:lvlText w:val=""/>
+      <w:lvlJc w:val="left"/>
+      <w:pPr>
+        <w:ind w:left="6480" w:hanging="360"/>
+      </w:pPr>
+      <w:rPr>
+        <w:rFonts w:ascii="Wingdings" w:hAnsi="Wingdings" w:cs="Wingdings" w:hint="default"/>
+      </w:rPr>
+    </w:lvl>
+  </w:abstractNum>
+  <w:abstractNum w:abstractNumId="4">
+    <w:lvl w:ilvl="0">
+      <w:start w:val="1"/>
+      <w:numFmt w:val="bullet"/>
+      <w:lvlText w:val=""/>
+      <w:lvlJc w:val="left"/>
+      <w:pPr>
+        <w:ind w:left="720" w:hanging="360"/>
+      </w:pPr>
+      <w:rPr>
+        <w:rFonts w:ascii="Symbol" w:hAnsi="Symbol" w:cs="Symbol" w:hint="default"/>
+      </w:rPr>
+    </w:lvl>
+    <w:lvl w:ilvl="1">
+      <w:start w:val="1"/>
+      <w:numFmt w:val="bullet"/>
+      <w:lvlText w:val="o"/>
+      <w:lvlJc w:val="left"/>
+      <w:pPr>
+        <w:ind w:left="1440" w:hanging="360"/>
+      </w:pPr>
+      <w:rPr>
+        <w:rFonts w:ascii="Courier New" w:hAnsi="Courier New" w:cs="Courier New" w:hint="default"/>
+      </w:rPr>
+    </w:lvl>
+    <w:lvl w:ilvl="2">
+      <w:start w:val="1"/>
+      <w:numFmt w:val="bullet"/>
+      <w:lvlText w:val=""/>
+      <w:lvlJc w:val="left"/>
+      <w:pPr>
+        <w:ind w:left="2160" w:hanging="360"/>
+      </w:pPr>
+      <w:rPr>
+        <w:rFonts w:ascii="Wingdings" w:hAnsi="Wingdings" w:cs="Wingdings" w:hint="default"/>
+      </w:rPr>
+    </w:lvl>
+    <w:lvl w:ilvl="3">
+      <w:start w:val="1"/>
+      <w:numFmt w:val="decimal"/>
+      <w:lvlText w:val="%4."/>
+      <w:lvlJc w:val="left"/>
+      <w:pPr>
+        <w:ind w:left="2880" w:hanging="360"/>
+      </w:pPr>
+    </w:lvl>
+    <w:lvl w:ilvl="4">
+      <w:start w:val="1"/>
+      <w:numFmt w:val="bullet"/>
+      <w:lvlText w:val="o"/>
+      <w:lvlJc w:val="left"/>
+      <w:pPr>
+        <w:ind w:left="3600" w:hanging="360"/>
+      </w:pPr>
+      <w:rPr>
+        <w:rFonts w:ascii="Courier New" w:hAnsi="Courier New" w:cs="Courier New" w:hint="default"/>
+      </w:rPr>
+    </w:lvl>
+    <w:lvl w:ilvl="5">
+      <w:start w:val="1"/>
+      <w:numFmt w:val="bullet"/>
+      <w:lvlText w:val=""/>
+      <w:lvlJc w:val="left"/>
+      <w:pPr>
+        <w:ind w:left="4320" w:hanging="360"/>
+      </w:pPr>
+      <w:rPr>
+        <w:rFonts w:ascii="Wingdings" w:hAnsi="Wingdings" w:cs="Wingdings" w:hint="default"/>
+      </w:rPr>
+    </w:lvl>
+    <w:lvl w:ilvl="6">
+      <w:start w:val="1"/>
+      <w:numFmt w:val="bullet"/>
+      <w:lvlText w:val=""/>
+      <w:lvlJc w:val="left"/>
+      <w:pPr>
+        <w:ind w:left="5040" w:hanging="360"/>
+      </w:pPr>
+      <w:rPr>
+        <w:rFonts w:ascii="Symbol" w:hAnsi="Symbol" w:cs="Symbol" w:hint="default"/>
+      </w:rPr>
+    </w:lvl>
+    <w:lvl w:ilvl="7">
+      <w:start w:val="1"/>
+      <w:numFmt w:val="bullet"/>
+      <w:lvlText w:val="o"/>
+      <w:lvlJc w:val="left"/>
+      <w:pPr>
+        <w:ind w:left="5760" w:hanging="360"/>
+      </w:pPr>
+      <w:rPr>
+        <w:rFonts w:ascii="Courier New" w:hAnsi="Courier New" w:cs="Courier New" w:hint="default"/>
+      </w:rPr>
+    </w:lvl>
+    <w:lvl w:ilvl="8">
+      <w:start w:val="1"/>
+      <w:numFmt w:val="bullet"/>
+      <w:lvlText w:val=""/>
+      <w:lvlJc w:val="left"/>
+      <w:pPr>
+        <w:ind w:left="6480" w:hanging="360"/>
+      </w:pPr>
+      <w:rPr>
+        <w:rFonts w:ascii="Wingdings" w:hAnsi="Wingdings" w:cs="Wingdings" w:hint="default"/>
+      </w:rPr>
+    </w:lvl>
+  </w:abstractNum>
+  <w:abstractNum w:abstractNumId="5">
+    <w:lvl w:ilvl="0">
+      <w:start w:val="1"/>
+      <w:numFmt w:val="bullet"/>
+      <w:lvlText w:val=""/>
+      <w:lvlJc w:val="left"/>
+      <w:pPr>
+        <w:ind w:left="720" w:hanging="360"/>
+      </w:pPr>
+      <w:rPr>
+        <w:rFonts w:ascii="Symbol" w:hAnsi="Symbol" w:cs="Symbol" w:hint="default"/>
+      </w:rPr>
+    </w:lvl>
+    <w:lvl w:ilvl="1">
+      <w:start w:val="1"/>
+      <w:numFmt w:val="bullet"/>
+      <w:lvlText w:val="o"/>
+      <w:lvlJc w:val="left"/>
+      <w:pPr>
+        <w:ind w:left="1440" w:hanging="360"/>
+      </w:pPr>
+      <w:rPr>
+        <w:rFonts w:ascii="Courier New" w:hAnsi="Courier New" w:cs="Courier New" w:hint="default"/>
+      </w:rPr>
+    </w:lvl>
+    <w:lvl w:ilvl="2">
+      <w:start w:val="1"/>
+      <w:numFmt w:val="bullet"/>
+      <w:lvlText w:val=""/>
+      <w:lvlJc w:val="left"/>
+      <w:pPr>
+        <w:ind w:left="2160" w:hanging="360"/>
+      </w:pPr>
+      <w:rPr>
+        <w:rFonts w:ascii="Wingdings" w:hAnsi="Wingdings" w:cs="Wingdings" w:hint="default"/>
+      </w:rPr>
+    </w:lvl>
+    <w:lvl w:ilvl="3">
+      <w:start w:val="1"/>
+      <w:numFmt w:val="decimal"/>
+      <w:lvlText w:val="%4."/>
+      <w:lvlJc w:val="left"/>
+      <w:pPr>
+        <w:ind w:left="2880" w:hanging="360"/>
+      </w:pPr>
+    </w:lvl>
+    <w:lvl w:ilvl="4">
+      <w:start w:val="1"/>
+      <w:numFmt w:val="bullet"/>
+      <w:lvlText w:val="o"/>
+      <w:lvlJc w:val="left"/>
+      <w:pPr>
+        <w:ind w:left="3600" w:hanging="360"/>
+      </w:pPr>
+      <w:rPr>
+        <w:rFonts w:ascii="Courier New" w:hAnsi="Courier New" w:cs="Courier New" w:hint="default"/>
+      </w:rPr>
+    </w:lvl>
+    <w:lvl w:ilvl="5">
+      <w:start w:val="1"/>
+      <w:numFmt w:val="bullet"/>
+      <w:lvlText w:val=""/>
+      <w:lvlJc w:val="left"/>
+      <w:pPr>
+        <w:ind w:left="4320" w:hanging="360"/>
+      </w:pPr>
+      <w:rPr>
+        <w:rFonts w:ascii="Wingdings" w:hAnsi="Wingdings" w:cs="Wingdings" w:hint="default"/>
+      </w:rPr>
+    </w:lvl>
+    <w:lvl w:ilvl="6">
+      <w:start w:val="1"/>
+      <w:numFmt w:val="bullet"/>
+      <w:lvlText w:val=""/>
+      <w:lvlJc w:val="left"/>
+      <w:pPr>
+        <w:ind w:left="5040" w:hanging="360"/>
+      </w:pPr>
+      <w:rPr>
+        <w:rFonts w:ascii="Symbol" w:hAnsi="Symbol" w:cs="Symbol" w:hint="default"/>
+      </w:rPr>
+    </w:lvl>
+    <w:lvl w:ilvl="7">
+      <w:start w:val="1"/>
+      <w:numFmt w:val="bullet"/>
+      <w:lvlText w:val="o"/>
+      <w:lvlJc w:val="left"/>
+      <w:pPr>
+        <w:ind w:left="5760" w:hanging="360"/>
+      </w:pPr>
+      <w:rPr>
+        <w:rFonts w:ascii="Courier New" w:hAnsi="Courier New" w:cs="Courier New" w:hint="default"/>
+      </w:rPr>
+    </w:lvl>
+    <w:lvl w:ilvl="8">
+      <w:start w:val="1"/>
+      <w:numFmt w:val="bullet"/>
+      <w:lvlText w:val=""/>
+      <w:lvlJc w:val="left"/>
+      <w:pPr>
+        <w:ind w:left="6480" w:hanging="360"/>
+      </w:pPr>
+      <w:rPr>
+        <w:rFonts w:ascii="Wingdings" w:hAnsi="Wingdings" w:cs="Wingdings" w:hint="default"/>
+      </w:rPr>
+    </w:lvl>
+  </w:abstractNum>
+  <w:abstractNum w:abstractNumId="6">
+    <w:lvl w:ilvl="0">
+      <w:start w:val="1"/>
+      <w:numFmt w:val="none"/>
+      <w:suff w:val="nothing"/>
+      <w:lvlText w:val=""/>
+      <w:lvlJc w:val="left"/>
+      <w:pPr>
         <w:tabs>
           <w:tab w:val="num" w:pos="432"/>
         </w:tabs>
@@ -1277,413 +2192,6 @@
         </w:tabs>
         <w:ind w:left="1584" w:hanging="1584"/>
       </w:pPr>
-    </w:lvl>
-  </w:abstractNum>
-  <w:abstractNum w:abstractNumId="2">
-    <w:lvl w:ilvl="0">
-      <w:start w:val="1"/>
-      <w:numFmt w:val="bullet"/>
-      <w:lvlText w:val=""/>
-      <w:lvlJc w:val="left"/>
-      <w:pPr>
-        <w:ind w:left="720" w:hanging="360"/>
-      </w:pPr>
-      <w:rPr>
-        <w:rFonts w:ascii="Symbol" w:hAnsi="Symbol" w:cs="Symbol" w:hint="default"/>
-      </w:rPr>
-    </w:lvl>
-    <w:lvl w:ilvl="1">
-      <w:start w:val="1"/>
-      <w:numFmt w:val="lowerLetter"/>
-      <w:lvlText w:val="%2."/>
-      <w:lvlJc w:val="left"/>
-      <w:pPr>
-        <w:ind w:left="1440" w:hanging="360"/>
-      </w:pPr>
-    </w:lvl>
-    <w:lvl w:ilvl="2">
-      <w:start w:val="1"/>
-      <w:numFmt w:val="lowerRoman"/>
-      <w:lvlText w:val="%3."/>
-      <w:lvlJc w:val="right"/>
-      <w:pPr>
-        <w:ind w:left="2160" w:hanging="180"/>
-      </w:pPr>
-    </w:lvl>
-    <w:lvl w:ilvl="3">
-      <w:start w:val="1"/>
-      <w:numFmt w:val="decimal"/>
-      <w:lvlText w:val="%4."/>
-      <w:lvlJc w:val="left"/>
-      <w:pPr>
-        <w:ind w:left="2880" w:hanging="360"/>
-      </w:pPr>
-    </w:lvl>
-    <w:lvl w:ilvl="4">
-      <w:start w:val="1"/>
-      <w:numFmt w:val="lowerLetter"/>
-      <w:lvlText w:val="%5."/>
-      <w:lvlJc w:val="left"/>
-      <w:pPr>
-        <w:ind w:left="3600" w:hanging="360"/>
-      </w:pPr>
-    </w:lvl>
-    <w:lvl w:ilvl="5">
-      <w:start w:val="1"/>
-      <w:numFmt w:val="lowerRoman"/>
-      <w:lvlText w:val="%6."/>
-      <w:lvlJc w:val="right"/>
-      <w:pPr>
-        <w:ind w:left="4320" w:hanging="180"/>
-      </w:pPr>
-    </w:lvl>
-    <w:lvl w:ilvl="6">
-      <w:start w:val="1"/>
-      <w:numFmt w:val="decimal"/>
-      <w:lvlText w:val="%7."/>
-      <w:lvlJc w:val="left"/>
-      <w:pPr>
-        <w:ind w:left="5040" w:hanging="360"/>
-      </w:pPr>
-    </w:lvl>
-    <w:lvl w:ilvl="7">
-      <w:start w:val="1"/>
-      <w:numFmt w:val="lowerLetter"/>
-      <w:lvlText w:val="%8."/>
-      <w:lvlJc w:val="left"/>
-      <w:pPr>
-        <w:ind w:left="5760" w:hanging="360"/>
-      </w:pPr>
-    </w:lvl>
-    <w:lvl w:ilvl="8">
-      <w:start w:val="1"/>
-      <w:numFmt w:val="lowerRoman"/>
-      <w:lvlText w:val="%9."/>
-      <w:lvlJc w:val="right"/>
-      <w:pPr>
-        <w:ind w:left="6480" w:hanging="180"/>
-      </w:pPr>
-    </w:lvl>
-  </w:abstractNum>
-  <w:abstractNum w:abstractNumId="3">
-    <w:lvl w:ilvl="0">
-      <w:start w:val="1"/>
-      <w:numFmt w:val="bullet"/>
-      <w:lvlText w:val=""/>
-      <w:lvlJc w:val="left"/>
-      <w:pPr>
-        <w:ind w:left="720" w:hanging="360"/>
-      </w:pPr>
-      <w:rPr>
-        <w:rFonts w:ascii="Symbol" w:hAnsi="Symbol" w:cs="Symbol" w:hint="default"/>
-      </w:rPr>
-    </w:lvl>
-    <w:lvl w:ilvl="1">
-      <w:start w:val="1"/>
-      <w:numFmt w:val="bullet"/>
-      <w:lvlText w:val="o"/>
-      <w:lvlJc w:val="left"/>
-      <w:pPr>
-        <w:ind w:left="1440" w:hanging="360"/>
-      </w:pPr>
-      <w:rPr>
-        <w:rFonts w:ascii="Courier New" w:hAnsi="Courier New" w:cs="Courier New" w:hint="default"/>
-      </w:rPr>
-    </w:lvl>
-    <w:lvl w:ilvl="2">
-      <w:start w:val="1"/>
-      <w:numFmt w:val="bullet"/>
-      <w:lvlText w:val=""/>
-      <w:lvlJc w:val="left"/>
-      <w:pPr>
-        <w:ind w:left="2160" w:hanging="360"/>
-      </w:pPr>
-      <w:rPr>
-        <w:rFonts w:ascii="Wingdings" w:hAnsi="Wingdings" w:cs="Wingdings" w:hint="default"/>
-      </w:rPr>
-    </w:lvl>
-    <w:lvl w:ilvl="3">
-      <w:start w:val="1"/>
-      <w:numFmt w:val="decimal"/>
-      <w:lvlText w:val="%4."/>
-      <w:lvlJc w:val="left"/>
-      <w:pPr>
-        <w:ind w:left="2880" w:hanging="360"/>
-      </w:pPr>
-    </w:lvl>
-    <w:lvl w:ilvl="4">
-      <w:start w:val="1"/>
-      <w:numFmt w:val="bullet"/>
-      <w:lvlText w:val="o"/>
-      <w:lvlJc w:val="left"/>
-      <w:pPr>
-        <w:ind w:left="3600" w:hanging="360"/>
-      </w:pPr>
-      <w:rPr>
-        <w:rFonts w:ascii="Courier New" w:hAnsi="Courier New" w:cs="Courier New" w:hint="default"/>
-      </w:rPr>
-    </w:lvl>
-    <w:lvl w:ilvl="5">
-      <w:start w:val="1"/>
-      <w:numFmt w:val="bullet"/>
-      <w:lvlText w:val=""/>
-      <w:lvlJc w:val="left"/>
-      <w:pPr>
-        <w:ind w:left="4320" w:hanging="360"/>
-      </w:pPr>
-      <w:rPr>
-        <w:rFonts w:ascii="Wingdings" w:hAnsi="Wingdings" w:cs="Wingdings" w:hint="default"/>
-      </w:rPr>
-    </w:lvl>
-    <w:lvl w:ilvl="6">
-      <w:start w:val="1"/>
-      <w:numFmt w:val="bullet"/>
-      <w:lvlText w:val=""/>
-      <w:lvlJc w:val="left"/>
-      <w:pPr>
-        <w:ind w:left="5040" w:hanging="360"/>
-      </w:pPr>
-      <w:rPr>
-        <w:rFonts w:ascii="Symbol" w:hAnsi="Symbol" w:cs="Symbol" w:hint="default"/>
-      </w:rPr>
-    </w:lvl>
-    <w:lvl w:ilvl="7">
-      <w:start w:val="1"/>
-      <w:numFmt w:val="bullet"/>
-      <w:lvlText w:val="o"/>
-      <w:lvlJc w:val="left"/>
-      <w:pPr>
-        <w:ind w:left="5760" w:hanging="360"/>
-      </w:pPr>
-      <w:rPr>
-        <w:rFonts w:ascii="Courier New" w:hAnsi="Courier New" w:cs="Courier New" w:hint="default"/>
-      </w:rPr>
-    </w:lvl>
-    <w:lvl w:ilvl="8">
-      <w:start w:val="1"/>
-      <w:numFmt w:val="bullet"/>
-      <w:lvlText w:val=""/>
-      <w:lvlJc w:val="left"/>
-      <w:pPr>
-        <w:ind w:left="6480" w:hanging="360"/>
-      </w:pPr>
-      <w:rPr>
-        <w:rFonts w:ascii="Wingdings" w:hAnsi="Wingdings" w:cs="Wingdings" w:hint="default"/>
-      </w:rPr>
-    </w:lvl>
-  </w:abstractNum>
-  <w:abstractNum w:abstractNumId="4">
-    <w:lvl w:ilvl="0">
-      <w:start w:val="1"/>
-      <w:numFmt w:val="bullet"/>
-      <w:lvlText w:val=""/>
-      <w:lvlJc w:val="left"/>
-      <w:pPr>
-        <w:ind w:left="720" w:hanging="360"/>
-      </w:pPr>
-      <w:rPr>
-        <w:rFonts w:ascii="Symbol" w:hAnsi="Symbol" w:cs="Symbol" w:hint="default"/>
-      </w:rPr>
-    </w:lvl>
-    <w:lvl w:ilvl="1">
-      <w:start w:val="1"/>
-      <w:numFmt w:val="bullet"/>
-      <w:lvlText w:val="o"/>
-      <w:lvlJc w:val="left"/>
-      <w:pPr>
-        <w:ind w:left="1440" w:hanging="360"/>
-      </w:pPr>
-      <w:rPr>
-        <w:rFonts w:ascii="Courier New" w:hAnsi="Courier New" w:cs="Courier New" w:hint="default"/>
-      </w:rPr>
-    </w:lvl>
-    <w:lvl w:ilvl="2">
-      <w:start w:val="1"/>
-      <w:numFmt w:val="bullet"/>
-      <w:lvlText w:val=""/>
-      <w:lvlJc w:val="left"/>
-      <w:pPr>
-        <w:ind w:left="2160" w:hanging="360"/>
-      </w:pPr>
-      <w:rPr>
-        <w:rFonts w:ascii="Wingdings" w:hAnsi="Wingdings" w:cs="Wingdings" w:hint="default"/>
-      </w:rPr>
-    </w:lvl>
-    <w:lvl w:ilvl="3">
-      <w:start w:val="1"/>
-      <w:numFmt w:val="decimal"/>
-      <w:lvlText w:val="%4."/>
-      <w:lvlJc w:val="left"/>
-      <w:pPr>
-        <w:ind w:left="2880" w:hanging="360"/>
-      </w:pPr>
-    </w:lvl>
-    <w:lvl w:ilvl="4">
-      <w:start w:val="1"/>
-      <w:numFmt w:val="bullet"/>
-      <w:lvlText w:val="o"/>
-      <w:lvlJc w:val="left"/>
-      <w:pPr>
-        <w:ind w:left="3600" w:hanging="360"/>
-      </w:pPr>
-      <w:rPr>
-        <w:rFonts w:ascii="Courier New" w:hAnsi="Courier New" w:cs="Courier New" w:hint="default"/>
-      </w:rPr>
-    </w:lvl>
-    <w:lvl w:ilvl="5">
-      <w:start w:val="1"/>
-      <w:numFmt w:val="bullet"/>
-      <w:lvlText w:val=""/>
-      <w:lvlJc w:val="left"/>
-      <w:pPr>
-        <w:ind w:left="4320" w:hanging="360"/>
-      </w:pPr>
-      <w:rPr>
-        <w:rFonts w:ascii="Wingdings" w:hAnsi="Wingdings" w:cs="Wingdings" w:hint="default"/>
-      </w:rPr>
-    </w:lvl>
-    <w:lvl w:ilvl="6">
-      <w:start w:val="1"/>
-      <w:numFmt w:val="bullet"/>
-      <w:lvlText w:val=""/>
-      <w:lvlJc w:val="left"/>
-      <w:pPr>
-        <w:ind w:left="5040" w:hanging="360"/>
-      </w:pPr>
-      <w:rPr>
-        <w:rFonts w:ascii="Symbol" w:hAnsi="Symbol" w:cs="Symbol" w:hint="default"/>
-      </w:rPr>
-    </w:lvl>
-    <w:lvl w:ilvl="7">
-      <w:start w:val="1"/>
-      <w:numFmt w:val="bullet"/>
-      <w:lvlText w:val="o"/>
-      <w:lvlJc w:val="left"/>
-      <w:pPr>
-        <w:ind w:left="5760" w:hanging="360"/>
-      </w:pPr>
-      <w:rPr>
-        <w:rFonts w:ascii="Courier New" w:hAnsi="Courier New" w:cs="Courier New" w:hint="default"/>
-      </w:rPr>
-    </w:lvl>
-    <w:lvl w:ilvl="8">
-      <w:start w:val="1"/>
-      <w:numFmt w:val="bullet"/>
-      <w:lvlText w:val=""/>
-      <w:lvlJc w:val="left"/>
-      <w:pPr>
-        <w:ind w:left="6480" w:hanging="360"/>
-      </w:pPr>
-      <w:rPr>
-        <w:rFonts w:ascii="Wingdings" w:hAnsi="Wingdings" w:cs="Wingdings" w:hint="default"/>
-      </w:rPr>
-    </w:lvl>
-  </w:abstractNum>
-  <w:abstractNum w:abstractNumId="5">
-    <w:lvl w:ilvl="0">
-      <w:start w:val="1"/>
-      <w:numFmt w:val="bullet"/>
-      <w:lvlText w:val=""/>
-      <w:lvlJc w:val="left"/>
-      <w:pPr>
-        <w:ind w:left="720" w:hanging="360"/>
-      </w:pPr>
-      <w:rPr>
-        <w:rFonts w:ascii="Symbol" w:hAnsi="Symbol" w:cs="Symbol" w:hint="default"/>
-      </w:rPr>
-    </w:lvl>
-    <w:lvl w:ilvl="1">
-      <w:start w:val="1"/>
-      <w:numFmt w:val="bullet"/>
-      <w:lvlText w:val="o"/>
-      <w:lvlJc w:val="left"/>
-      <w:pPr>
-        <w:ind w:left="1440" w:hanging="360"/>
-      </w:pPr>
-      <w:rPr>
-        <w:rFonts w:ascii="Courier New" w:hAnsi="Courier New" w:cs="Courier New" w:hint="default"/>
-      </w:rPr>
-    </w:lvl>
-    <w:lvl w:ilvl="2">
-      <w:start w:val="1"/>
-      <w:numFmt w:val="bullet"/>
-      <w:lvlText w:val=""/>
-      <w:lvlJc w:val="left"/>
-      <w:pPr>
-        <w:ind w:left="2160" w:hanging="360"/>
-      </w:pPr>
-      <w:rPr>
-        <w:rFonts w:ascii="Wingdings" w:hAnsi="Wingdings" w:cs="Wingdings" w:hint="default"/>
-      </w:rPr>
-    </w:lvl>
-    <w:lvl w:ilvl="3">
-      <w:start w:val="1"/>
-      <w:numFmt w:val="decimal"/>
-      <w:lvlText w:val="%4."/>
-      <w:lvlJc w:val="left"/>
-      <w:pPr>
-        <w:ind w:left="2880" w:hanging="360"/>
-      </w:pPr>
-    </w:lvl>
-    <w:lvl w:ilvl="4">
-      <w:start w:val="1"/>
-      <w:numFmt w:val="bullet"/>
-      <w:lvlText w:val="o"/>
-      <w:lvlJc w:val="left"/>
-      <w:pPr>
-        <w:ind w:left="3600" w:hanging="360"/>
-      </w:pPr>
-      <w:rPr>
-        <w:rFonts w:ascii="Courier New" w:hAnsi="Courier New" w:cs="Courier New" w:hint="default"/>
-      </w:rPr>
-    </w:lvl>
-    <w:lvl w:ilvl="5">
-      <w:start w:val="1"/>
-      <w:numFmt w:val="bullet"/>
-      <w:lvlText w:val=""/>
-      <w:lvlJc w:val="left"/>
-      <w:pPr>
-        <w:ind w:left="4320" w:hanging="360"/>
-      </w:pPr>
-      <w:rPr>
-        <w:rFonts w:ascii="Wingdings" w:hAnsi="Wingdings" w:cs="Wingdings" w:hint="default"/>
-      </w:rPr>
-    </w:lvl>
-    <w:lvl w:ilvl="6">
-      <w:start w:val="1"/>
-      <w:numFmt w:val="bullet"/>
-      <w:lvlText w:val=""/>
-      <w:lvlJc w:val="left"/>
-      <w:pPr>
-        <w:ind w:left="5040" w:hanging="360"/>
-      </w:pPr>
-      <w:rPr>
-        <w:rFonts w:ascii="Symbol" w:hAnsi="Symbol" w:cs="Symbol" w:hint="default"/>
-      </w:rPr>
-    </w:lvl>
-    <w:lvl w:ilvl="7">
-      <w:start w:val="1"/>
-      <w:numFmt w:val="bullet"/>
-      <w:lvlText w:val="o"/>
-      <w:lvlJc w:val="left"/>
-      <w:pPr>
-        <w:ind w:left="5760" w:hanging="360"/>
-      </w:pPr>
-      <w:rPr>
-        <w:rFonts w:ascii="Courier New" w:hAnsi="Courier New" w:cs="Courier New" w:hint="default"/>
-      </w:rPr>
-    </w:lvl>
-    <w:lvl w:ilvl="8">
-      <w:start w:val="1"/>
-      <w:numFmt w:val="bullet"/>
-      <w:lvlText w:val=""/>
-      <w:lvlJc w:val="left"/>
-      <w:pPr>
-        <w:ind w:left="6480" w:hanging="360"/>
-      </w:pPr>
-      <w:rPr>
-        <w:rFonts w:ascii="Wingdings" w:hAnsi="Wingdings" w:cs="Wingdings" w:hint="default"/>
-      </w:rPr>
     </w:lvl>
   </w:abstractNum>
   <w:num w:numId="1">
@@ -1701,6 +2209,9 @@
   <w:num w:numId="5">
     <w:abstractNumId w:val="5"/>
   </w:num>
+  <w:num w:numId="6">
+    <w:abstractNumId w:val="6"/>
+  </w:num>
 </w:numbering>
 </file>
 
@@ -1724,10 +2235,12 @@
     <w:pPr>
       <w:widowControl w:val="false"/>
       <w:suppressAutoHyphens w:val="true"/>
+      <w:bidi w:val="0"/>
+      <w:jc w:val="left"/>
     </w:pPr>
     <w:rPr>
       <w:rFonts w:ascii="Liberation Serif" w:hAnsi="Liberation Serif" w:eastAsia="Droid Sans Fallback" w:cs="FreeSans"/>
-      <w:color w:val="auto"/>
+      <w:color w:val="00000A"/>
       <w:sz w:val="24"/>
       <w:szCs w:val="24"/>
       <w:lang w:val="pl-PL" w:eastAsia="zh-CN" w:bidi="hi-IN"/>
@@ -1754,14 +2267,8 @@
   <w:style w:type="paragraph" w:styleId="Nagwek2">
     <w:name w:val="Nagłówek 2"/>
     <w:basedOn w:val="Nagwek"/>
-    <w:next w:val="Tretekstu"/>
     <w:pPr>
-      <w:numPr>
-        <w:ilvl w:val="1"/>
-        <w:numId w:val="1"/>
-      </w:numPr>
       <w:spacing w:before="200" w:after="120"/>
-      <w:outlineLvl w:val="1"/>
       <w:outlineLvl w:val="1"/>
     </w:pPr>
     <w:rPr>
@@ -1774,14 +2281,8 @@
   <w:style w:type="paragraph" w:styleId="Nagwek3">
     <w:name w:val="Nagłówek 3"/>
     <w:basedOn w:val="Nagwek"/>
-    <w:next w:val="Tretekstu"/>
     <w:pPr>
-      <w:numPr>
-        <w:ilvl w:val="2"/>
-        <w:numId w:val="1"/>
-      </w:numPr>
       <w:spacing w:before="140" w:after="120"/>
-      <w:outlineLvl w:val="2"/>
       <w:outlineLvl w:val="2"/>
     </w:pPr>
     <w:rPr>
@@ -1796,6 +2297,24 @@
     <w:name w:val="ListLabel 1"/>
     <w:rPr>
       <w:rFonts w:cs="Courier New"/>
+    </w:rPr>
+  </w:style>
+  <w:style w:type="character" w:styleId="ListLabel2">
+    <w:name w:val="ListLabel 2"/>
+    <w:rPr>
+      <w:rFonts w:cs="Symbol"/>
+    </w:rPr>
+  </w:style>
+  <w:style w:type="character" w:styleId="ListLabel3">
+    <w:name w:val="ListLabel 3"/>
+    <w:rPr>
+      <w:rFonts w:cs="Courier New"/>
+    </w:rPr>
+  </w:style>
+  <w:style w:type="character" w:styleId="ListLabel4">
+    <w:name w:val="ListLabel 4"/>
+    <w:rPr>
+      <w:rFonts w:cs="Wingdings"/>
     </w:rPr>
   </w:style>
   <w:style w:type="paragraph" w:styleId="Nagwek">
@@ -1864,7 +2383,7 @@
     </w:pPr>
     <w:rPr>
       <w:rFonts w:ascii="Liberation Serif" w:hAnsi="Liberation Serif" w:eastAsia="Droid Sans Fallback" w:cs="FreeSans"/>
-      <w:color w:val="auto"/>
+      <w:color w:val="00000A"/>
       <w:sz w:val="24"/>
       <w:szCs w:val="24"/>
       <w:lang w:val="pl-PL" w:eastAsia="zh-CN" w:bidi="hi-IN"/>
@@ -1882,7 +2401,6 @@
   <w:style w:type="paragraph" w:styleId="Tytu">
     <w:name w:val="Tytuł"/>
     <w:basedOn w:val="Nagwek"/>
-    <w:next w:val="Tretekstu"/>
     <w:pPr>
       <w:jc w:val="center"/>
     </w:pPr>
@@ -1896,7 +2414,6 @@
   <w:style w:type="paragraph" w:styleId="Podtytu">
     <w:name w:val="Podtytuł"/>
     <w:basedOn w:val="Nagwek"/>
-    <w:next w:val="Tretekstu"/>
     <w:pPr>
       <w:spacing w:before="60" w:after="120"/>
       <w:jc w:val="center"/>

</xml_diff>